<commit_message>
Fix hospital management description
</commit_message>
<xml_diff>
--- a/Reports/Group11-Report01-v1.0 Final.docx
+++ b/Reports/Group11-Report01-v1.0 Final.docx
@@ -231,8 +231,6 @@
               </w:rPr>
               <w:t>Capstone Project Document</w:t>
             </w:r>
-            <w:bookmarkStart w:id="0" w:name="_GoBack"/>
-            <w:bookmarkEnd w:id="0"/>
           </w:p>
         </w:tc>
       </w:tr>
@@ -2480,7 +2478,7 @@
           <w:szCs w:val="28"/>
         </w:rPr>
       </w:pPr>
-      <w:bookmarkStart w:id="1" w:name="_Toc388372958"/>
+      <w:bookmarkStart w:id="0" w:name="_Toc388372958"/>
       <w:r>
         <w:rPr>
           <w:rFonts w:ascii="Cambria" w:eastAsiaTheme="majorEastAsia" w:hAnsi="Cambria" w:cstheme="majorBidi"/>
@@ -2492,7 +2490,7 @@
         </w:rPr>
         <w:t>Project information</w:t>
       </w:r>
-      <w:bookmarkEnd w:id="1"/>
+      <w:bookmarkEnd w:id="0"/>
     </w:p>
     <w:p>
       <w:pPr>
@@ -2701,7 +2699,7 @@
           <w:szCs w:val="28"/>
         </w:rPr>
       </w:pPr>
-      <w:bookmarkStart w:id="2" w:name="_Toc388372959"/>
+      <w:bookmarkStart w:id="1" w:name="_Toc388372959"/>
       <w:r>
         <w:rPr>
           <w:rFonts w:ascii="Cambria" w:eastAsiaTheme="majorEastAsia" w:hAnsi="Cambria" w:cstheme="majorBidi"/>
@@ -2713,7 +2711,7 @@
         </w:rPr>
         <w:t>Introduction</w:t>
       </w:r>
-      <w:bookmarkEnd w:id="2"/>
+      <w:bookmarkEnd w:id="1"/>
     </w:p>
     <w:p>
       <w:pPr>
@@ -2884,7 +2882,7 @@
           <w:szCs w:val="28"/>
         </w:rPr>
       </w:pPr>
-      <w:bookmarkStart w:id="3" w:name="_Toc388372960"/>
+      <w:bookmarkStart w:id="2" w:name="_Toc388372960"/>
       <w:r>
         <w:rPr>
           <w:rFonts w:ascii="Cambria" w:eastAsiaTheme="majorEastAsia" w:hAnsi="Cambria" w:cstheme="majorBidi"/>
@@ -2907,7 +2905,7 @@
         </w:rPr>
         <w:t>Problem</w:t>
       </w:r>
-      <w:bookmarkEnd w:id="3"/>
+      <w:bookmarkEnd w:id="2"/>
     </w:p>
     <w:p>
       <w:pPr>
@@ -3184,7 +3182,7 @@
           <w:szCs w:val="28"/>
         </w:rPr>
       </w:pPr>
-      <w:bookmarkStart w:id="4" w:name="_Toc388372961"/>
+      <w:bookmarkStart w:id="3" w:name="_Toc388372961"/>
       <w:r>
         <w:rPr>
           <w:rFonts w:ascii="Cambria" w:eastAsiaTheme="majorEastAsia" w:hAnsi="Cambria" w:cstheme="majorBidi"/>
@@ -3196,7 +3194,7 @@
         </w:rPr>
         <w:t>Proposed solution</w:t>
       </w:r>
-      <w:bookmarkEnd w:id="4"/>
+      <w:bookmarkEnd w:id="3"/>
     </w:p>
     <w:p>
       <w:pPr>
@@ -3582,7 +3580,7 @@
           <w:szCs w:val="28"/>
         </w:rPr>
       </w:pPr>
-      <w:bookmarkStart w:id="5" w:name="_Toc388372962"/>
+      <w:bookmarkStart w:id="4" w:name="_Toc388372962"/>
       <w:r>
         <w:rPr>
           <w:rFonts w:ascii="Cambria" w:eastAsiaTheme="majorEastAsia" w:hAnsi="Cambria" w:cstheme="majorBidi"/>
@@ -3595,7 +3593,7 @@
         <w:lastRenderedPageBreak/>
         <w:t>Functional Requirement</w:t>
       </w:r>
-      <w:bookmarkEnd w:id="5"/>
+      <w:bookmarkEnd w:id="4"/>
     </w:p>
     <w:p>
       <w:pPr>
@@ -3618,7 +3616,7 @@
           <w:szCs w:val="28"/>
         </w:rPr>
       </w:pPr>
-      <w:bookmarkStart w:id="6" w:name="_Toc388372963"/>
+      <w:bookmarkStart w:id="5" w:name="_Toc388372963"/>
       <w:r>
         <w:rPr>
           <w:rFonts w:ascii="Cambria" w:eastAsiaTheme="majorEastAsia" w:hAnsi="Cambria" w:cstheme="majorBidi"/>
@@ -3630,7 +3628,7 @@
         </w:rPr>
         <w:t>Search Hospital</w:t>
       </w:r>
-      <w:bookmarkEnd w:id="6"/>
+      <w:bookmarkEnd w:id="5"/>
     </w:p>
     <w:p>
       <w:pPr>
@@ -3726,17 +3724,7 @@
           <w:sz w:val="24"/>
           <w:szCs w:val="24"/>
         </w:rPr>
-        <w:t>Centers with high rating ba</w:t>
-      </w:r>
-      <w:r>
-        <w:rPr>
-          <w:rFonts w:ascii="Cambria" w:eastAsiaTheme="majorEastAsia" w:hAnsi="Cambria" w:cstheme="majorBidi"/>
-          <w:bCs/>
-          <w:color w:val="000000" w:themeColor="text1"/>
-          <w:sz w:val="24"/>
-          <w:szCs w:val="24"/>
-        </w:rPr>
-        <w:t>se on patients’ conditions</w:t>
+        <w:t>Centers with high rating base on patients’ conditions</w:t>
       </w:r>
       <w:r>
         <w:rPr>
@@ -3814,27 +3802,7 @@
           <w:sz w:val="24"/>
           <w:szCs w:val="24"/>
         </w:rPr>
-        <w:t xml:space="preserve">Centers around current location or </w:t>
-      </w:r>
-      <w:r>
-        <w:rPr>
-          <w:rFonts w:ascii="Cambria" w:eastAsiaTheme="majorEastAsia" w:hAnsi="Cambria" w:cstheme="majorBidi"/>
-          <w:bCs/>
-          <w:color w:val="000000" w:themeColor="text1"/>
-          <w:sz w:val="24"/>
-          <w:szCs w:val="24"/>
-        </w:rPr>
-        <w:t xml:space="preserve">at a </w:t>
-      </w:r>
-      <w:r>
-        <w:rPr>
-          <w:rFonts w:ascii="Cambria" w:eastAsiaTheme="majorEastAsia" w:hAnsi="Cambria" w:cstheme="majorBidi"/>
-          <w:bCs/>
-          <w:color w:val="000000" w:themeColor="text1"/>
-          <w:sz w:val="24"/>
-          <w:szCs w:val="24"/>
-        </w:rPr>
-        <w:t>specific location address</w:t>
+        <w:t>Centers around current location or at a specific location address</w:t>
       </w:r>
       <w:r>
         <w:rPr>
@@ -3912,27 +3880,7 @@
           <w:sz w:val="24"/>
           <w:szCs w:val="24"/>
         </w:rPr>
-        <w:t>Search result</w:t>
-      </w:r>
-      <w:r>
-        <w:rPr>
-          <w:rFonts w:ascii="Cambria" w:eastAsiaTheme="majorEastAsia" w:hAnsi="Cambria" w:cstheme="majorBidi"/>
-          <w:bCs/>
-          <w:color w:val="000000" w:themeColor="text1"/>
-          <w:sz w:val="24"/>
-          <w:szCs w:val="24"/>
-        </w:rPr>
-        <w:t>s</w:t>
-      </w:r>
-      <w:r>
-        <w:rPr>
-          <w:rFonts w:ascii="Cambria" w:eastAsiaTheme="majorEastAsia" w:hAnsi="Cambria" w:cstheme="majorBidi"/>
-          <w:bCs/>
-          <w:color w:val="000000" w:themeColor="text1"/>
-          <w:sz w:val="24"/>
-          <w:szCs w:val="24"/>
-        </w:rPr>
-        <w:t xml:space="preserve"> and the shortest way to a specific center will be displayed on a</w:t>
+        <w:t>Search results and the shortest way to a specific center will be displayed on a</w:t>
       </w:r>
       <w:r>
         <w:rPr>
@@ -3992,6 +3940,16 @@
           <w:sz w:val="24"/>
           <w:szCs w:val="24"/>
         </w:rPr>
+        <w:t xml:space="preserve"> visual</w:t>
+      </w:r>
+      <w:r>
+        <w:rPr>
+          <w:rFonts w:ascii="Cambria" w:eastAsiaTheme="majorEastAsia" w:hAnsi="Cambria" w:cstheme="majorBidi"/>
+          <w:bCs/>
+          <w:color w:val="000000" w:themeColor="text1"/>
+          <w:sz w:val="24"/>
+          <w:szCs w:val="24"/>
+        </w:rPr>
         <w:t xml:space="preserve"> </w:t>
       </w:r>
       <w:r>
@@ -4002,37 +3960,7 @@
           <w:sz w:val="24"/>
           <w:szCs w:val="24"/>
         </w:rPr>
-        <w:t>visual</w:t>
-      </w:r>
-      <w:r>
-        <w:rPr>
-          <w:rFonts w:ascii="Cambria" w:eastAsiaTheme="majorEastAsia" w:hAnsi="Cambria" w:cstheme="majorBidi"/>
-          <w:bCs/>
-          <w:color w:val="000000" w:themeColor="text1"/>
-          <w:sz w:val="24"/>
-          <w:szCs w:val="24"/>
-        </w:rPr>
-        <w:t xml:space="preserve"> </w:t>
-      </w:r>
-      <w:r>
-        <w:rPr>
-          <w:rFonts w:ascii="Cambria" w:eastAsiaTheme="majorEastAsia" w:hAnsi="Cambria" w:cstheme="majorBidi"/>
-          <w:bCs/>
-          <w:color w:val="000000" w:themeColor="text1"/>
-          <w:sz w:val="24"/>
-          <w:szCs w:val="24"/>
-        </w:rPr>
-        <w:t>map</w:t>
-      </w:r>
-      <w:r>
-        <w:rPr>
-          <w:rFonts w:ascii="Cambria" w:eastAsiaTheme="majorEastAsia" w:hAnsi="Cambria" w:cstheme="majorBidi"/>
-          <w:bCs/>
-          <w:color w:val="000000" w:themeColor="text1"/>
-          <w:sz w:val="24"/>
-          <w:szCs w:val="24"/>
-        </w:rPr>
-        <w:t>.</w:t>
+        <w:t>map.</w:t>
       </w:r>
     </w:p>
     <w:p>
@@ -4056,7 +3984,7 @@
           <w:szCs w:val="28"/>
         </w:rPr>
       </w:pPr>
-      <w:bookmarkStart w:id="7" w:name="_Toc388372964"/>
+      <w:bookmarkStart w:id="6" w:name="_Toc388372964"/>
       <w:r>
         <w:rPr>
           <w:rFonts w:ascii="Cambria" w:eastAsiaTheme="majorEastAsia" w:hAnsi="Cambria" w:cstheme="majorBidi"/>
@@ -4068,7 +3996,7 @@
         </w:rPr>
         <w:t>Hospital Management</w:t>
       </w:r>
-      <w:bookmarkEnd w:id="7"/>
+      <w:bookmarkEnd w:id="6"/>
     </w:p>
     <w:p>
       <w:pPr>
@@ -4096,7 +4024,48 @@
           <w:sz w:val="24"/>
           <w:szCs w:val="24"/>
         </w:rPr>
-        <w:t xml:space="preserve">Administrators and hospital members have the right </w:t>
+        <w:t>Administrators can import hospital lists to the system using a pre-defined Excel template.</w:t>
+      </w:r>
+    </w:p>
+    <w:p>
+      <w:pPr>
+        <w:pStyle w:val="ListParagraph"/>
+        <w:numPr>
+          <w:ilvl w:val="0"/>
+          <w:numId w:val="39"/>
+        </w:numPr>
+        <w:spacing w:before="120" w:after="0"/>
+        <w:contextualSpacing w:val="0"/>
+        <w:jc w:val="both"/>
+        <w:rPr>
+          <w:rFonts w:ascii="Cambria" w:eastAsiaTheme="majorEastAsia" w:hAnsi="Cambria" w:cstheme="majorBidi"/>
+          <w:bCs/>
+          <w:color w:val="000000" w:themeColor="text1"/>
+          <w:sz w:val="24"/>
+          <w:szCs w:val="24"/>
+        </w:rPr>
+      </w:pPr>
+      <w:r>
+        <w:rPr>
+          <w:rFonts w:ascii="Cambria" w:eastAsiaTheme="majorEastAsia" w:hAnsi="Cambria" w:cstheme="majorBidi"/>
+          <w:bCs/>
+          <w:color w:val="000000" w:themeColor="text1"/>
+          <w:sz w:val="24"/>
+          <w:szCs w:val="24"/>
+        </w:rPr>
+        <w:t>Hospital members can manage, add or update the information of their hospitals</w:t>
+      </w:r>
+      <w:bookmarkStart w:id="7" w:name="_GoBack"/>
+      <w:bookmarkEnd w:id="7"/>
+      <w:r>
+        <w:rPr>
+          <w:rFonts w:ascii="Cambria" w:eastAsiaTheme="majorEastAsia" w:hAnsi="Cambria" w:cstheme="majorBidi"/>
+          <w:bCs/>
+          <w:color w:val="000000" w:themeColor="text1"/>
+          <w:sz w:val="24"/>
+          <w:szCs w:val="24"/>
+        </w:rPr>
+        <w:t>.</w:t>
       </w:r>
     </w:p>
     <w:p>
@@ -4439,6 +4408,7 @@
           <w:sz w:val="24"/>
           <w:szCs w:val="24"/>
         </w:rPr>
+        <w:lastRenderedPageBreak/>
         <w:t>All appointments will be synced through Google Calendar for easier tracking and managing.</w:t>
       </w:r>
     </w:p>
@@ -4473,7 +4443,6 @@
           <w:sz w:val="28"/>
           <w:szCs w:val="28"/>
         </w:rPr>
-        <w:lastRenderedPageBreak/>
         <w:t>Mobile Devices</w:t>
       </w:r>
       <w:bookmarkEnd w:id="12"/>
@@ -11000,7 +10969,7 @@
 </file>
 
 <file path=customXml/itemProps1.xml><?xml version="1.0" encoding="utf-8"?>
-<ds:datastoreItem xmlns:ds="http://schemas.openxmlformats.org/officeDocument/2006/customXml" ds:itemID="{F6E561BB-4280-44FC-A5A1-D45A3BA73F8E}">
+<ds:datastoreItem xmlns:ds="http://schemas.openxmlformats.org/officeDocument/2006/customXml" ds:itemID="{6B2CFE92-E695-4E03-9A95-2F3CCAFD6B1D}">
   <ds:schemaRefs>
     <ds:schemaRef ds:uri="http://schemas.openxmlformats.org/officeDocument/2006/bibliography"/>
   </ds:schemaRefs>

</xml_diff>

<commit_message>
Update name of KhoaVNA in report 1. Update project management plan from 19/05/2014 to 26/05/2014. Update error messages definition.
</commit_message>
<xml_diff>
--- a/Reports/Group11-Report01-v1.0 Final.docx
+++ b/Reports/Group11-Report01-v1.0 Final.docx
@@ -594,6 +594,97 @@
                             <w:sz w:val="26"/>
                             <w:szCs w:val="26"/>
                           </w:rPr>
+                          <w:t>Vũ</w:t>
+                        </w:r>
+                        <w:proofErr w:type="spellEnd"/>
+                        <w:r>
+                          <w:rPr>
+                            <w:rFonts w:ascii="Cambria" w:hAnsi="Cambria"/>
+                            <w:bCs/>
+                            <w:sz w:val="26"/>
+                            <w:szCs w:val="26"/>
+                          </w:rPr>
+                          <w:t xml:space="preserve"> </w:t>
+                        </w:r>
+                        <w:proofErr w:type="spellStart"/>
+                        <w:r>
+                          <w:rPr>
+                            <w:rFonts w:ascii="Cambria" w:hAnsi="Cambria"/>
+                            <w:bCs/>
+                            <w:sz w:val="26"/>
+                            <w:szCs w:val="26"/>
+                          </w:rPr>
+                          <w:t>Nhật</w:t>
+                        </w:r>
+                        <w:proofErr w:type="spellEnd"/>
+                        <w:r>
+                          <w:rPr>
+                            <w:rFonts w:ascii="Cambria" w:hAnsi="Cambria"/>
+                            <w:bCs/>
+                            <w:sz w:val="26"/>
+                            <w:szCs w:val="26"/>
+                          </w:rPr>
+                          <w:t xml:space="preserve"> </w:t>
+                        </w:r>
+                        <w:proofErr w:type="spellStart"/>
+                        <w:r>
+                          <w:rPr>
+                            <w:rFonts w:ascii="Cambria" w:hAnsi="Cambria"/>
+                            <w:bCs/>
+                            <w:sz w:val="26"/>
+                            <w:szCs w:val="26"/>
+                          </w:rPr>
+                          <w:t>Anh</w:t>
+                        </w:r>
+                        <w:proofErr w:type="spellEnd"/>
+                        <w:r>
+                          <w:rPr>
+                            <w:rFonts w:ascii="Cambria" w:hAnsi="Cambria"/>
+                            <w:bCs/>
+                            <w:sz w:val="26"/>
+                            <w:szCs w:val="26"/>
+                          </w:rPr>
+                          <w:t xml:space="preserve"> </w:t>
+                        </w:r>
+                        <w:proofErr w:type="spellStart"/>
+                        <w:r>
+                          <w:rPr>
+                            <w:rFonts w:ascii="Cambria" w:hAnsi="Cambria"/>
+                            <w:bCs/>
+                            <w:sz w:val="26"/>
+                            <w:szCs w:val="26"/>
+                          </w:rPr>
+                          <w:t>Khoa</w:t>
+                        </w:r>
+                        <w:proofErr w:type="spellEnd"/>
+                        <w:r>
+                          <w:rPr>
+                            <w:rFonts w:ascii="Cambria" w:hAnsi="Cambria"/>
+                            <w:bCs/>
+                            <w:sz w:val="26"/>
+                            <w:szCs w:val="26"/>
+                          </w:rPr>
+                          <w:t xml:space="preserve"> – Team Member – SE60817</w:t>
+                        </w:r>
+                      </w:p>
+                      <w:p>
+                        <w:pPr>
+                          <w:spacing w:before="120" w:after="120"/>
+                          <w:rPr>
+                            <w:rFonts w:ascii="Cambria" w:hAnsi="Cambria"/>
+                            <w:bCs/>
+                            <w:sz w:val="26"/>
+                            <w:szCs w:val="26"/>
+                          </w:rPr>
+                        </w:pPr>
+                        <w:proofErr w:type="spellStart"/>
+                        <w:r>
+                          <w:rPr>
+                            <w:rFonts w:ascii="Cambria" w:hAnsi="Cambria"/>
+                            <w:bCs/>
+                            <w:sz w:val="26"/>
+                            <w:szCs w:val="26"/>
+                          </w:rPr>
                           <w:t>Dương</w:t>
                         </w:r>
                         <w:proofErr w:type="spellEnd"/>
@@ -683,97 +774,6 @@
                             <w:szCs w:val="26"/>
                           </w:rPr>
                           <w:t xml:space="preserve"> 60434</w:t>
-                        </w:r>
-                      </w:p>
-                      <w:p>
-                        <w:pPr>
-                          <w:spacing w:before="120" w:after="120"/>
-                          <w:rPr>
-                            <w:rFonts w:ascii="Cambria" w:hAnsi="Cambria"/>
-                            <w:bCs/>
-                            <w:sz w:val="26"/>
-                            <w:szCs w:val="26"/>
-                          </w:rPr>
-                        </w:pPr>
-                        <w:proofErr w:type="spellStart"/>
-                        <w:r>
-                          <w:rPr>
-                            <w:rFonts w:ascii="Cambria" w:hAnsi="Cambria"/>
-                            <w:bCs/>
-                            <w:sz w:val="26"/>
-                            <w:szCs w:val="26"/>
-                          </w:rPr>
-                          <w:t>Võ</w:t>
-                        </w:r>
-                        <w:proofErr w:type="spellEnd"/>
-                        <w:r>
-                          <w:rPr>
-                            <w:rFonts w:ascii="Cambria" w:hAnsi="Cambria"/>
-                            <w:bCs/>
-                            <w:sz w:val="26"/>
-                            <w:szCs w:val="26"/>
-                          </w:rPr>
-                          <w:t xml:space="preserve"> </w:t>
-                        </w:r>
-                        <w:proofErr w:type="spellStart"/>
-                        <w:r>
-                          <w:rPr>
-                            <w:rFonts w:ascii="Cambria" w:hAnsi="Cambria"/>
-                            <w:bCs/>
-                            <w:sz w:val="26"/>
-                            <w:szCs w:val="26"/>
-                          </w:rPr>
-                          <w:t>Nguyễn</w:t>
-                        </w:r>
-                        <w:proofErr w:type="spellEnd"/>
-                        <w:r>
-                          <w:rPr>
-                            <w:rFonts w:ascii="Cambria" w:hAnsi="Cambria"/>
-                            <w:bCs/>
-                            <w:sz w:val="26"/>
-                            <w:szCs w:val="26"/>
-                          </w:rPr>
-                          <w:t xml:space="preserve"> </w:t>
-                        </w:r>
-                        <w:proofErr w:type="spellStart"/>
-                        <w:r>
-                          <w:rPr>
-                            <w:rFonts w:ascii="Cambria" w:hAnsi="Cambria"/>
-                            <w:bCs/>
-                            <w:sz w:val="26"/>
-                            <w:szCs w:val="26"/>
-                          </w:rPr>
-                          <w:t>Anh</w:t>
-                        </w:r>
-                        <w:proofErr w:type="spellEnd"/>
-                        <w:r>
-                          <w:rPr>
-                            <w:rFonts w:ascii="Cambria" w:hAnsi="Cambria"/>
-                            <w:bCs/>
-                            <w:sz w:val="26"/>
-                            <w:szCs w:val="26"/>
-                          </w:rPr>
-                          <w:t xml:space="preserve"> </w:t>
-                        </w:r>
-                        <w:proofErr w:type="spellStart"/>
-                        <w:r>
-                          <w:rPr>
-                            <w:rFonts w:ascii="Cambria" w:hAnsi="Cambria"/>
-                            <w:bCs/>
-                            <w:sz w:val="26"/>
-                            <w:szCs w:val="26"/>
-                          </w:rPr>
-                          <w:t>Khoa</w:t>
-                        </w:r>
-                        <w:proofErr w:type="spellEnd"/>
-                        <w:r>
-                          <w:rPr>
-                            <w:rFonts w:ascii="Cambria" w:hAnsi="Cambria"/>
-                            <w:bCs/>
-                            <w:sz w:val="26"/>
-                            <w:szCs w:val="26"/>
-                          </w:rPr>
-                          <w:t xml:space="preserve"> – Team Member – SE60817</w:t>
                         </w:r>
                       </w:p>
                     </w:tc>
@@ -4053,19 +4053,7 @@
           <w:sz w:val="24"/>
           <w:szCs w:val="24"/>
         </w:rPr>
-        <w:t>Hospital members can manage, add or update the information of their hospitals</w:t>
-      </w:r>
-      <w:bookmarkStart w:id="7" w:name="_GoBack"/>
-      <w:bookmarkEnd w:id="7"/>
-      <w:r>
-        <w:rPr>
-          <w:rFonts w:ascii="Cambria" w:eastAsiaTheme="majorEastAsia" w:hAnsi="Cambria" w:cstheme="majorBidi"/>
-          <w:bCs/>
-          <w:color w:val="000000" w:themeColor="text1"/>
-          <w:sz w:val="24"/>
-          <w:szCs w:val="24"/>
-        </w:rPr>
-        <w:t>.</w:t>
+        <w:t>Hospital members can manage, add or update the information of their hospitals.</w:t>
       </w:r>
     </w:p>
     <w:p>
@@ -4089,7 +4077,7 @@
           <w:szCs w:val="28"/>
         </w:rPr>
       </w:pPr>
-      <w:bookmarkStart w:id="8" w:name="_Toc388372965"/>
+      <w:bookmarkStart w:id="7" w:name="_Toc388372965"/>
       <w:r>
         <w:rPr>
           <w:rFonts w:ascii="Cambria" w:eastAsiaTheme="majorEastAsia" w:hAnsi="Cambria" w:cstheme="majorBidi"/>
@@ -4101,7 +4089,7 @@
         </w:rPr>
         <w:t>User Management</w:t>
       </w:r>
-      <w:bookmarkEnd w:id="8"/>
+      <w:bookmarkEnd w:id="7"/>
     </w:p>
     <w:p>
       <w:pPr>
@@ -4153,7 +4141,7 @@
           <w:szCs w:val="28"/>
         </w:rPr>
       </w:pPr>
-      <w:bookmarkStart w:id="9" w:name="_Toc388372966"/>
+      <w:bookmarkStart w:id="8" w:name="_Toc388372966"/>
       <w:r>
         <w:rPr>
           <w:rFonts w:ascii="Cambria" w:eastAsiaTheme="majorEastAsia" w:hAnsi="Cambria" w:cstheme="majorBidi"/>
@@ -4165,7 +4153,7 @@
         </w:rPr>
         <w:t>Statistics</w:t>
       </w:r>
-      <w:bookmarkEnd w:id="9"/>
+      <w:bookmarkEnd w:id="8"/>
     </w:p>
     <w:p>
       <w:pPr>
@@ -4214,35 +4202,8 @@
           <w:szCs w:val="24"/>
         </w:rPr>
       </w:pPr>
-      <w:r>
-        <w:rPr>
-          <w:rFonts w:ascii="Cambria" w:eastAsiaTheme="majorEastAsia" w:hAnsi="Cambria" w:cstheme="majorBidi"/>
-          <w:bCs/>
-          <w:color w:val="000000" w:themeColor="text1"/>
-          <w:sz w:val="24"/>
-          <w:szCs w:val="24"/>
-        </w:rPr>
-        <w:t>Monthly users.</w:t>
-      </w:r>
-    </w:p>
-    <w:p>
-      <w:pPr>
-        <w:pStyle w:val="ListParagraph"/>
-        <w:numPr>
-          <w:ilvl w:val="1"/>
-          <w:numId w:val="39"/>
-        </w:numPr>
-        <w:spacing w:before="120" w:after="0"/>
-        <w:contextualSpacing w:val="0"/>
-        <w:jc w:val="both"/>
-        <w:rPr>
-          <w:rFonts w:ascii="Cambria" w:eastAsiaTheme="majorEastAsia" w:hAnsi="Cambria" w:cstheme="majorBidi"/>
-          <w:bCs/>
-          <w:color w:val="000000" w:themeColor="text1"/>
-          <w:sz w:val="24"/>
-          <w:szCs w:val="24"/>
-        </w:rPr>
-      </w:pPr>
+      <w:bookmarkStart w:id="9" w:name="_GoBack"/>
+      <w:bookmarkEnd w:id="9"/>
       <w:r>
         <w:rPr>
           <w:rFonts w:ascii="Cambria" w:eastAsiaTheme="majorEastAsia" w:hAnsi="Cambria" w:cstheme="majorBidi"/>
@@ -10969,7 +10930,7 @@
 </file>
 
 <file path=customXml/itemProps1.xml><?xml version="1.0" encoding="utf-8"?>
-<ds:datastoreItem xmlns:ds="http://schemas.openxmlformats.org/officeDocument/2006/customXml" ds:itemID="{6B2CFE92-E695-4E03-9A95-2F3CCAFD6B1D}">
+<ds:datastoreItem xmlns:ds="http://schemas.openxmlformats.org/officeDocument/2006/customXml" ds:itemID="{909CD40E-CED5-4215-B548-1E381E0BB907}">
   <ds:schemaRefs>
     <ds:schemaRef ds:uri="http://schemas.openxmlformats.org/officeDocument/2006/bibliography"/>
   </ds:schemaRefs>

</xml_diff>

<commit_message>
Update proposed system for report 2
</commit_message>
<xml_diff>
--- a/Reports/Group11-Report01-v1.0 Final.docx
+++ b/Reports/Group11-Report01-v1.0 Final.docx
@@ -2954,9 +2954,8 @@
     </w:p>
     <w:p>
       <w:pPr>
-        <w:pStyle w:val="ListParagraph"/>
         <w:spacing w:before="120" w:after="0"/>
-        <w:contextualSpacing w:val="0"/>
+        <w:ind w:left="720"/>
         <w:jc w:val="both"/>
         <w:rPr>
           <w:rFonts w:ascii="Cambria" w:eastAsiaTheme="majorEastAsia" w:hAnsi="Cambria" w:cstheme="majorBidi"/>
@@ -2966,115 +2965,77 @@
           <w:szCs w:val="24"/>
         </w:rPr>
       </w:pPr>
-      <w:r>
-        <w:rPr>
-          <w:rFonts w:ascii="Cambria" w:eastAsiaTheme="majorEastAsia" w:hAnsi="Cambria" w:cstheme="majorBidi"/>
-          <w:bCs/>
-          <w:color w:val="000000" w:themeColor="text1"/>
-          <w:sz w:val="24"/>
-          <w:szCs w:val="24"/>
-        </w:rPr>
-        <w:t xml:space="preserve">Vietnam doesn’t have an official hospital and clinic list </w:t>
-      </w:r>
-      <w:r>
-        <w:rPr>
-          <w:rFonts w:ascii="Cambria" w:eastAsiaTheme="majorEastAsia" w:hAnsi="Cambria" w:cstheme="majorBidi"/>
-          <w:bCs/>
-          <w:color w:val="000000" w:themeColor="text1"/>
-          <w:sz w:val="24"/>
-          <w:szCs w:val="24"/>
-        </w:rPr>
-        <w:t>that offer</w:t>
-      </w:r>
-      <w:r>
-        <w:rPr>
-          <w:rFonts w:ascii="Cambria" w:eastAsiaTheme="majorEastAsia" w:hAnsi="Cambria" w:cstheme="majorBidi"/>
-          <w:bCs/>
-          <w:color w:val="000000" w:themeColor="text1"/>
-          <w:sz w:val="24"/>
-          <w:szCs w:val="24"/>
-        </w:rPr>
-        <w:t xml:space="preserve"> health services</w:t>
-      </w:r>
-      <w:r>
-        <w:rPr>
-          <w:rFonts w:ascii="Cambria" w:eastAsiaTheme="majorEastAsia" w:hAnsi="Cambria" w:cstheme="majorBidi"/>
-          <w:bCs/>
-          <w:color w:val="000000" w:themeColor="text1"/>
-          <w:sz w:val="24"/>
-          <w:szCs w:val="24"/>
-        </w:rPr>
-        <w:t xml:space="preserve"> in the country, </w:t>
-      </w:r>
-      <w:r>
-        <w:rPr>
-          <w:rFonts w:ascii="Cambria" w:eastAsiaTheme="majorEastAsia" w:hAnsi="Cambria" w:cstheme="majorBidi"/>
-          <w:bCs/>
-          <w:color w:val="000000" w:themeColor="text1"/>
-          <w:sz w:val="24"/>
-          <w:szCs w:val="24"/>
-        </w:rPr>
-        <w:t xml:space="preserve">and </w:t>
-      </w:r>
-      <w:r>
-        <w:rPr>
-          <w:rFonts w:ascii="Cambria" w:eastAsiaTheme="majorEastAsia" w:hAnsi="Cambria" w:cstheme="majorBidi"/>
-          <w:bCs/>
-          <w:color w:val="000000" w:themeColor="text1"/>
-          <w:sz w:val="24"/>
-          <w:szCs w:val="24"/>
-        </w:rPr>
-        <w:t>many non-</w:t>
-      </w:r>
-      <w:r>
-        <w:rPr>
-          <w:rFonts w:ascii="Cambria" w:eastAsiaTheme="majorEastAsia" w:hAnsi="Cambria" w:cstheme="majorBidi"/>
-          <w:bCs/>
-          <w:color w:val="000000" w:themeColor="text1"/>
-          <w:sz w:val="24"/>
-          <w:szCs w:val="24"/>
-        </w:rPr>
-        <w:t>official</w:t>
-      </w:r>
-      <w:r>
-        <w:rPr>
-          <w:rFonts w:ascii="Cambria" w:eastAsiaTheme="majorEastAsia" w:hAnsi="Cambria" w:cstheme="majorBidi"/>
-          <w:bCs/>
-          <w:color w:val="000000" w:themeColor="text1"/>
-          <w:sz w:val="24"/>
-          <w:szCs w:val="24"/>
-        </w:rPr>
-        <w:t xml:space="preserve"> websites provide different types of </w:t>
-      </w:r>
-      <w:r>
-        <w:rPr>
-          <w:rFonts w:ascii="Cambria" w:eastAsiaTheme="majorEastAsia" w:hAnsi="Cambria" w:cstheme="majorBidi"/>
-          <w:bCs/>
-          <w:color w:val="000000" w:themeColor="text1"/>
-          <w:sz w:val="24"/>
-          <w:szCs w:val="24"/>
-        </w:rPr>
-        <w:t xml:space="preserve">the </w:t>
-      </w:r>
-      <w:r>
-        <w:rPr>
-          <w:rFonts w:ascii="Cambria" w:eastAsiaTheme="majorEastAsia" w:hAnsi="Cambria" w:cstheme="majorBidi"/>
-          <w:bCs/>
-          <w:color w:val="000000" w:themeColor="text1"/>
-          <w:sz w:val="24"/>
-          <w:szCs w:val="24"/>
-        </w:rPr>
-        <w:t>list</w:t>
-      </w:r>
-      <w:r>
-        <w:rPr>
-          <w:rFonts w:ascii="Cambria" w:eastAsiaTheme="majorEastAsia" w:hAnsi="Cambria" w:cstheme="majorBidi"/>
-          <w:bCs/>
-          <w:color w:val="000000" w:themeColor="text1"/>
-          <w:sz w:val="24"/>
-          <w:szCs w:val="24"/>
-        </w:rPr>
-        <w:t xml:space="preserve"> so the information is not consistent.</w:t>
+      <w:bookmarkStart w:id="3" w:name="_GoBack"/>
+      <w:bookmarkEnd w:id="3"/>
+      <w:r>
+        <w:rPr>
+          <w:rFonts w:ascii="Cambria" w:eastAsiaTheme="majorEastAsia" w:hAnsi="Cambria" w:cstheme="majorBidi"/>
+          <w:bCs/>
+          <w:color w:val="000000" w:themeColor="text1"/>
+          <w:sz w:val="24"/>
+          <w:szCs w:val="24"/>
+        </w:rPr>
+        <w:t xml:space="preserve">Vietnam doesn’t have an official </w:t>
+      </w:r>
+      <w:r>
+        <w:rPr>
+          <w:rFonts w:ascii="Cambria" w:eastAsiaTheme="majorEastAsia" w:hAnsi="Cambria" w:cstheme="majorBidi"/>
+          <w:bCs/>
+          <w:color w:val="000000" w:themeColor="text1"/>
+          <w:sz w:val="24"/>
+          <w:szCs w:val="24"/>
+        </w:rPr>
+        <w:t xml:space="preserve">published list of </w:t>
+      </w:r>
+      <w:r>
+        <w:rPr>
+          <w:rFonts w:ascii="Cambria" w:eastAsiaTheme="majorEastAsia" w:hAnsi="Cambria" w:cstheme="majorBidi"/>
+          <w:bCs/>
+          <w:color w:val="000000" w:themeColor="text1"/>
+          <w:sz w:val="24"/>
+          <w:szCs w:val="24"/>
+        </w:rPr>
+        <w:t>hospital</w:t>
+      </w:r>
+      <w:r>
+        <w:rPr>
+          <w:rFonts w:ascii="Cambria" w:eastAsiaTheme="majorEastAsia" w:hAnsi="Cambria" w:cstheme="majorBidi"/>
+          <w:bCs/>
+          <w:color w:val="000000" w:themeColor="text1"/>
+          <w:sz w:val="24"/>
+          <w:szCs w:val="24"/>
+        </w:rPr>
+        <w:t>s</w:t>
+      </w:r>
+      <w:r>
+        <w:rPr>
+          <w:rFonts w:ascii="Cambria" w:eastAsiaTheme="majorEastAsia" w:hAnsi="Cambria" w:cstheme="majorBidi"/>
+          <w:bCs/>
+          <w:color w:val="000000" w:themeColor="text1"/>
+          <w:sz w:val="24"/>
+          <w:szCs w:val="24"/>
+        </w:rPr>
+        <w:t xml:space="preserve"> and clinic</w:t>
+      </w:r>
+      <w:r>
+        <w:rPr>
+          <w:rFonts w:ascii="Cambria" w:eastAsiaTheme="majorEastAsia" w:hAnsi="Cambria" w:cstheme="majorBidi"/>
+          <w:bCs/>
+          <w:color w:val="000000" w:themeColor="text1"/>
+          <w:sz w:val="24"/>
+          <w:szCs w:val="24"/>
+        </w:rPr>
+        <w:t>s</w:t>
+      </w:r>
+      <w:r>
+        <w:rPr>
+          <w:rFonts w:ascii="Cambria" w:eastAsiaTheme="majorEastAsia" w:hAnsi="Cambria" w:cstheme="majorBidi"/>
+          <w:bCs/>
+          <w:color w:val="000000" w:themeColor="text1"/>
+          <w:sz w:val="24"/>
+          <w:szCs w:val="24"/>
+        </w:rPr>
+        <w:t xml:space="preserve"> offer health services in the country, and many non-official websites provide different types of the list so the information is not consistent.</w:t>
       </w:r>
     </w:p>
     <w:p>
@@ -3182,7 +3143,7 @@
           <w:szCs w:val="28"/>
         </w:rPr>
       </w:pPr>
-      <w:bookmarkStart w:id="3" w:name="_Toc388372961"/>
+      <w:bookmarkStart w:id="4" w:name="_Toc388372961"/>
       <w:r>
         <w:rPr>
           <w:rFonts w:ascii="Cambria" w:eastAsiaTheme="majorEastAsia" w:hAnsi="Cambria" w:cstheme="majorBidi"/>
@@ -3194,7 +3155,7 @@
         </w:rPr>
         <w:t>Proposed solution</w:t>
       </w:r>
-      <w:bookmarkEnd w:id="3"/>
+      <w:bookmarkEnd w:id="4"/>
     </w:p>
     <w:p>
       <w:pPr>
@@ -3580,7 +3541,7 @@
           <w:szCs w:val="28"/>
         </w:rPr>
       </w:pPr>
-      <w:bookmarkStart w:id="4" w:name="_Toc388372962"/>
+      <w:bookmarkStart w:id="5" w:name="_Toc388372962"/>
       <w:r>
         <w:rPr>
           <w:rFonts w:ascii="Cambria" w:eastAsiaTheme="majorEastAsia" w:hAnsi="Cambria" w:cstheme="majorBidi"/>
@@ -3593,7 +3554,7 @@
         <w:lastRenderedPageBreak/>
         <w:t>Functional Requirement</w:t>
       </w:r>
-      <w:bookmarkEnd w:id="4"/>
+      <w:bookmarkEnd w:id="5"/>
     </w:p>
     <w:p>
       <w:pPr>
@@ -3616,7 +3577,7 @@
           <w:szCs w:val="28"/>
         </w:rPr>
       </w:pPr>
-      <w:bookmarkStart w:id="5" w:name="_Toc388372963"/>
+      <w:bookmarkStart w:id="6" w:name="_Toc388372963"/>
       <w:r>
         <w:rPr>
           <w:rFonts w:ascii="Cambria" w:eastAsiaTheme="majorEastAsia" w:hAnsi="Cambria" w:cstheme="majorBidi"/>
@@ -3628,7 +3589,7 @@
         </w:rPr>
         <w:t>Search Hospital</w:t>
       </w:r>
-      <w:bookmarkEnd w:id="5"/>
+      <w:bookmarkEnd w:id="6"/>
     </w:p>
     <w:p>
       <w:pPr>
@@ -3984,7 +3945,7 @@
           <w:szCs w:val="28"/>
         </w:rPr>
       </w:pPr>
-      <w:bookmarkStart w:id="6" w:name="_Toc388372964"/>
+      <w:bookmarkStart w:id="7" w:name="_Toc388372964"/>
       <w:r>
         <w:rPr>
           <w:rFonts w:ascii="Cambria" w:eastAsiaTheme="majorEastAsia" w:hAnsi="Cambria" w:cstheme="majorBidi"/>
@@ -3996,7 +3957,7 @@
         </w:rPr>
         <w:t>Hospital Management</w:t>
       </w:r>
-      <w:bookmarkEnd w:id="6"/>
+      <w:bookmarkEnd w:id="7"/>
     </w:p>
     <w:p>
       <w:pPr>
@@ -4077,7 +4038,7 @@
           <w:szCs w:val="28"/>
         </w:rPr>
       </w:pPr>
-      <w:bookmarkStart w:id="7" w:name="_Toc388372965"/>
+      <w:bookmarkStart w:id="8" w:name="_Toc388372965"/>
       <w:r>
         <w:rPr>
           <w:rFonts w:ascii="Cambria" w:eastAsiaTheme="majorEastAsia" w:hAnsi="Cambria" w:cstheme="majorBidi"/>
@@ -4089,7 +4050,7 @@
         </w:rPr>
         <w:t>User Management</w:t>
       </w:r>
-      <w:bookmarkEnd w:id="7"/>
+      <w:bookmarkEnd w:id="8"/>
     </w:p>
     <w:p>
       <w:pPr>
@@ -4141,7 +4102,7 @@
           <w:szCs w:val="28"/>
         </w:rPr>
       </w:pPr>
-      <w:bookmarkStart w:id="8" w:name="_Toc388372966"/>
+      <w:bookmarkStart w:id="9" w:name="_Toc388372966"/>
       <w:r>
         <w:rPr>
           <w:rFonts w:ascii="Cambria" w:eastAsiaTheme="majorEastAsia" w:hAnsi="Cambria" w:cstheme="majorBidi"/>
@@ -4153,7 +4114,7 @@
         </w:rPr>
         <w:t>Statistics</w:t>
       </w:r>
-      <w:bookmarkEnd w:id="8"/>
+      <w:bookmarkEnd w:id="9"/>
     </w:p>
     <w:p>
       <w:pPr>
@@ -4202,8 +4163,6 @@
           <w:szCs w:val="24"/>
         </w:rPr>
       </w:pPr>
-      <w:bookmarkStart w:id="9" w:name="_GoBack"/>
-      <w:bookmarkEnd w:id="9"/>
       <w:r>
         <w:rPr>
           <w:rFonts w:ascii="Cambria" w:eastAsiaTheme="majorEastAsia" w:hAnsi="Cambria" w:cstheme="majorBidi"/>
@@ -10930,7 +10889,7 @@
 </file>
 
 <file path=customXml/itemProps1.xml><?xml version="1.0" encoding="utf-8"?>
-<ds:datastoreItem xmlns:ds="http://schemas.openxmlformats.org/officeDocument/2006/customXml" ds:itemID="{909CD40E-CED5-4215-B548-1E381E0BB907}">
+<ds:datastoreItem xmlns:ds="http://schemas.openxmlformats.org/officeDocument/2006/customXml" ds:itemID="{12882C1B-93CF-473D-AA07-F4DE67861451}">
   <ds:schemaRefs>
     <ds:schemaRef ds:uri="http://schemas.openxmlformats.org/officeDocument/2006/bibliography"/>
   </ds:schemaRefs>

</xml_diff>